<commit_message>
fix bug in qs 5
</commit_message>
<xml_diff>
--- a/docs/שאלה 3.docx
+++ b/docs/שאלה 3.docx
@@ -32,13 +32,25 @@
           <w:szCs w:val="23"/>
         </w:rPr>
       </w:pPr>
+      <w:proofErr w:type="spellStart"/>
+      <w:proofErr w:type="gramStart"/>
       <w:r>
         <w:rPr>
           <w:rFonts w:ascii="Consolas" w:hAnsi="Consolas" w:cs="Consolas"/>
           <w:sz w:val="23"/>
           <w:szCs w:val="23"/>
         </w:rPr>
-        <w:t>obj -&gt; { }</w:t>
+        <w:t>obj</w:t>
+      </w:r>
+      <w:proofErr w:type="spellEnd"/>
+      <w:proofErr w:type="gramEnd"/>
+      <w:r>
+        <w:rPr>
+          <w:rFonts w:ascii="Consolas" w:hAnsi="Consolas" w:cs="Consolas"/>
+          <w:sz w:val="23"/>
+          <w:szCs w:val="23"/>
+        </w:rPr>
+        <w:t xml:space="preserve"> -&gt; { }</w:t>
       </w:r>
     </w:p>
     <w:p>
@@ -53,13 +65,25 @@
           <w:szCs w:val="23"/>
         </w:rPr>
       </w:pPr>
+      <w:proofErr w:type="spellStart"/>
+      <w:proofErr w:type="gramStart"/>
       <w:r>
         <w:rPr>
           <w:rFonts w:ascii="Consolas" w:hAnsi="Consolas" w:cs="Consolas"/>
           <w:sz w:val="23"/>
           <w:szCs w:val="23"/>
         </w:rPr>
-        <w:t>obj -&gt; { members }</w:t>
+        <w:t>obj</w:t>
+      </w:r>
+      <w:proofErr w:type="spellEnd"/>
+      <w:proofErr w:type="gramEnd"/>
+      <w:r>
+        <w:rPr>
+          <w:rFonts w:ascii="Consolas" w:hAnsi="Consolas" w:cs="Consolas"/>
+          <w:sz w:val="23"/>
+          <w:szCs w:val="23"/>
+        </w:rPr>
+        <w:t xml:space="preserve"> -&gt; { members }</w:t>
       </w:r>
     </w:p>
     <w:p>
@@ -74,14 +98,34 @@
           <w:szCs w:val="23"/>
         </w:rPr>
       </w:pPr>
+      <w:proofErr w:type="gramStart"/>
       <w:r>
         <w:rPr>
           <w:rFonts w:ascii="Consolas" w:hAnsi="Consolas" w:cs="Consolas"/>
           <w:sz w:val="23"/>
           <w:szCs w:val="23"/>
         </w:rPr>
-        <w:t>members -&gt; keyvalue</w:t>
-      </w:r>
+        <w:t>members</w:t>
+      </w:r>
+      <w:proofErr w:type="gramEnd"/>
+      <w:r>
+        <w:rPr>
+          <w:rFonts w:ascii="Consolas" w:hAnsi="Consolas" w:cs="Consolas"/>
+          <w:sz w:val="23"/>
+          <w:szCs w:val="23"/>
+        </w:rPr>
+        <w:t xml:space="preserve"> -&gt; </w:t>
+      </w:r>
+      <w:proofErr w:type="spellStart"/>
+      <w:r>
+        <w:rPr>
+          <w:rFonts w:ascii="Consolas" w:hAnsi="Consolas" w:cs="Consolas"/>
+          <w:sz w:val="23"/>
+          <w:szCs w:val="23"/>
+        </w:rPr>
+        <w:t>keyvalue</w:t>
+      </w:r>
+      <w:proofErr w:type="spellEnd"/>
     </w:p>
     <w:p>
       <w:pPr>
@@ -95,13 +139,23 @@
           <w:szCs w:val="23"/>
         </w:rPr>
       </w:pPr>
+      <w:proofErr w:type="gramStart"/>
       <w:r>
         <w:rPr>
           <w:rFonts w:ascii="Consolas" w:hAnsi="Consolas" w:cs="Consolas"/>
           <w:sz w:val="23"/>
           <w:szCs w:val="23"/>
         </w:rPr>
-        <w:t>members -&gt; members , members</w:t>
+        <w:t>members</w:t>
+      </w:r>
+      <w:proofErr w:type="gramEnd"/>
+      <w:r>
+        <w:rPr>
+          <w:rFonts w:ascii="Consolas" w:hAnsi="Consolas" w:cs="Consolas"/>
+          <w:sz w:val="23"/>
+          <w:szCs w:val="23"/>
+        </w:rPr>
+        <w:t xml:space="preserve"> -&gt; members , members</w:t>
       </w:r>
     </w:p>
     <w:p>
@@ -116,13 +170,25 @@
           <w:szCs w:val="23"/>
         </w:rPr>
       </w:pPr>
+      <w:proofErr w:type="spellStart"/>
+      <w:proofErr w:type="gramStart"/>
       <w:r>
         <w:rPr>
           <w:rFonts w:ascii="Consolas" w:hAnsi="Consolas" w:cs="Consolas"/>
           <w:sz w:val="23"/>
           <w:szCs w:val="23"/>
         </w:rPr>
-        <w:t>keyvalue -&gt; string : value</w:t>
+        <w:t>keyvalue</w:t>
+      </w:r>
+      <w:proofErr w:type="spellEnd"/>
+      <w:proofErr w:type="gramEnd"/>
+      <w:r>
+        <w:rPr>
+          <w:rFonts w:ascii="Consolas" w:hAnsi="Consolas" w:cs="Consolas"/>
+          <w:sz w:val="23"/>
+          <w:szCs w:val="23"/>
+        </w:rPr>
+        <w:t xml:space="preserve"> -&gt; string : value</w:t>
       </w:r>
     </w:p>
     <w:p>
@@ -137,13 +203,23 @@
           <w:szCs w:val="23"/>
         </w:rPr>
       </w:pPr>
+      <w:proofErr w:type="gramStart"/>
       <w:r>
         <w:rPr>
           <w:rFonts w:ascii="Consolas" w:hAnsi="Consolas" w:cs="Consolas"/>
           <w:sz w:val="23"/>
           <w:szCs w:val="23"/>
         </w:rPr>
-        <w:t>value -&gt; string</w:t>
+        <w:t>value</w:t>
+      </w:r>
+      <w:proofErr w:type="gramEnd"/>
+      <w:r>
+        <w:rPr>
+          <w:rFonts w:ascii="Consolas" w:hAnsi="Consolas" w:cs="Consolas"/>
+          <w:sz w:val="23"/>
+          <w:szCs w:val="23"/>
+        </w:rPr>
+        <w:t xml:space="preserve"> -&gt; string</w:t>
       </w:r>
     </w:p>
     <w:p>
@@ -158,14 +234,34 @@
           <w:szCs w:val="23"/>
         </w:rPr>
       </w:pPr>
+      <w:proofErr w:type="gramStart"/>
       <w:r>
         <w:rPr>
           <w:rFonts w:ascii="Consolas" w:hAnsi="Consolas" w:cs="Consolas"/>
           <w:sz w:val="23"/>
           <w:szCs w:val="23"/>
         </w:rPr>
-        <w:t>value -&gt; int</w:t>
-      </w:r>
+        <w:t>value</w:t>
+      </w:r>
+      <w:proofErr w:type="gramEnd"/>
+      <w:r>
+        <w:rPr>
+          <w:rFonts w:ascii="Consolas" w:hAnsi="Consolas" w:cs="Consolas"/>
+          <w:sz w:val="23"/>
+          <w:szCs w:val="23"/>
+        </w:rPr>
+        <w:t xml:space="preserve"> -&gt; </w:t>
+      </w:r>
+      <w:proofErr w:type="spellStart"/>
+      <w:r>
+        <w:rPr>
+          <w:rFonts w:ascii="Consolas" w:hAnsi="Consolas" w:cs="Consolas"/>
+          <w:sz w:val="23"/>
+          <w:szCs w:val="23"/>
+        </w:rPr>
+        <w:t>int</w:t>
+      </w:r>
+      <w:proofErr w:type="spellEnd"/>
     </w:p>
     <w:p>
       <w:pPr>
@@ -176,20 +272,40 @@
           <w:rtl/>
         </w:rPr>
       </w:pPr>
+      <w:proofErr w:type="gramStart"/>
       <w:r>
         <w:rPr>
           <w:rFonts w:ascii="Consolas" w:hAnsi="Consolas" w:cs="Consolas"/>
           <w:sz w:val="23"/>
           <w:szCs w:val="23"/>
         </w:rPr>
-        <w:t>value -&gt; obj</w:t>
-      </w:r>
+        <w:t>value</w:t>
+      </w:r>
+      <w:proofErr w:type="gramEnd"/>
+      <w:r>
+        <w:rPr>
+          <w:rFonts w:ascii="Consolas" w:hAnsi="Consolas" w:cs="Consolas"/>
+          <w:sz w:val="23"/>
+          <w:szCs w:val="23"/>
+        </w:rPr>
+        <w:t xml:space="preserve"> -&gt; </w:t>
+      </w:r>
+      <w:proofErr w:type="spellStart"/>
+      <w:r>
+        <w:rPr>
+          <w:rFonts w:ascii="Consolas" w:hAnsi="Consolas" w:cs="Consolas"/>
+          <w:sz w:val="23"/>
+          <w:szCs w:val="23"/>
+        </w:rPr>
+        <w:t>obj</w:t>
+      </w:r>
+      <w:proofErr w:type="spellEnd"/>
     </w:p>
     <w:p>
       <w:pPr>
         <w:bidi/>
         <w:rPr>
-          <w:rFonts w:asciiTheme="minorBidi" w:hAnsiTheme="minorBidi" w:hint="cs"/>
+          <w:rFonts w:asciiTheme="minorBidi" w:hAnsiTheme="minorBidi"/>
           <w:sz w:val="23"/>
           <w:szCs w:val="23"/>
           <w:rtl/>
@@ -240,7 +356,25 @@
           <w:sz w:val="23"/>
           <w:szCs w:val="23"/>
         </w:rPr>
-        <w:t>{"course":"concepts in PL", "ex":1, "grade":100}</w:t>
+        <w:t>{"</w:t>
+      </w:r>
+      <w:proofErr w:type="spellStart"/>
+      <w:r>
+        <w:rPr>
+          <w:rFonts w:ascii="Consolas" w:eastAsia="ArialMT" w:hAnsi="Consolas" w:cs="Consolas"/>
+          <w:sz w:val="23"/>
+          <w:szCs w:val="23"/>
+        </w:rPr>
+        <w:t>course":"concepts</w:t>
+      </w:r>
+      <w:proofErr w:type="spellEnd"/>
+      <w:r>
+        <w:rPr>
+          <w:rFonts w:ascii="Consolas" w:eastAsia="ArialMT" w:hAnsi="Consolas" w:cs="Consolas"/>
+          <w:sz w:val="23"/>
+          <w:szCs w:val="23"/>
+        </w:rPr>
+        <w:t xml:space="preserve"> in PL", "ex":1, "grade":100}</w:t>
       </w:r>
     </w:p>
     <w:p>
@@ -310,9 +444,13 @@
                             <w:pPr>
                               <w:jc w:val="center"/>
                             </w:pPr>
+                            <w:proofErr w:type="spellStart"/>
+                            <w:proofErr w:type="gramStart"/>
                             <w:r>
                               <w:t>obj</w:t>
                             </w:r>
+                            <w:proofErr w:type="spellEnd"/>
+                            <w:proofErr w:type="gramEnd"/>
                           </w:p>
                         </w:txbxContent>
                       </wps:txbx>
@@ -341,9 +479,13 @@
                       <w:pPr>
                         <w:jc w:val="center"/>
                       </w:pPr>
+                      <w:proofErr w:type="spellStart"/>
+                      <w:proofErr w:type="gramStart"/>
                       <w:r>
                         <w:t>obj</w:t>
                       </w:r>
+                      <w:proofErr w:type="spellEnd"/>
+                      <w:proofErr w:type="gramEnd"/>
                     </w:p>
                   </w:txbxContent>
                 </v:textbox>
@@ -672,9 +814,11 @@
                             <w:pPr>
                               <w:jc w:val="center"/>
                             </w:pPr>
+                            <w:proofErr w:type="gramStart"/>
                             <w:r>
                               <w:t>members</w:t>
                             </w:r>
+                            <w:proofErr w:type="gramEnd"/>
                           </w:p>
                         </w:txbxContent>
                       </wps:txbx>
@@ -706,9 +850,11 @@
                       <w:pPr>
                         <w:jc w:val="center"/>
                       </w:pPr>
+                      <w:proofErr w:type="gramStart"/>
                       <w:r>
                         <w:t>members</w:t>
                       </w:r>
+                      <w:proofErr w:type="gramEnd"/>
                     </w:p>
                   </w:txbxContent>
                 </v:textbox>
@@ -774,9 +920,11 @@
                             <w:pPr>
                               <w:jc w:val="center"/>
                             </w:pPr>
+                            <w:proofErr w:type="gramStart"/>
                             <w:r>
                               <w:t>members</w:t>
                             </w:r>
+                            <w:proofErr w:type="gramEnd"/>
                           </w:p>
                         </w:txbxContent>
                       </wps:txbx>
@@ -808,9 +956,11 @@
                       <w:pPr>
                         <w:jc w:val="center"/>
                       </w:pPr>
+                      <w:proofErr w:type="gramStart"/>
                       <w:r>
                         <w:t>members</w:t>
                       </w:r>
+                      <w:proofErr w:type="gramEnd"/>
                     </w:p>
                   </w:txbxContent>
                 </v:textbox>
@@ -822,6 +972,7 @@
       <w:r>
         <w:rPr>
           <w:rFonts w:asciiTheme="minorBidi" w:hAnsiTheme="minorBidi" w:hint="cs"/>
+          <w:noProof/>
           <w:sz w:val="23"/>
           <w:szCs w:val="23"/>
         </w:rPr>
@@ -874,9 +1025,11 @@
                             <w:pPr>
                               <w:jc w:val="center"/>
                             </w:pPr>
+                            <w:proofErr w:type="gramStart"/>
                             <w:r>
                               <w:t>members</w:t>
                             </w:r>
+                            <w:proofErr w:type="gramEnd"/>
                           </w:p>
                         </w:txbxContent>
                       </wps:txbx>
@@ -908,9 +1061,11 @@
                       <w:pPr>
                         <w:jc w:val="center"/>
                       </w:pPr>
+                      <w:proofErr w:type="gramStart"/>
                       <w:r>
                         <w:t>members</w:t>
                       </w:r>
+                      <w:proofErr w:type="gramEnd"/>
                     </w:p>
                   </w:txbxContent>
                 </v:textbox>
@@ -1077,9 +1232,11 @@
                             <w:pPr>
                               <w:jc w:val="center"/>
                             </w:pPr>
+                            <w:proofErr w:type="gramStart"/>
                             <w:r>
                               <w:t>members</w:t>
                             </w:r>
+                            <w:proofErr w:type="gramEnd"/>
                           </w:p>
                         </w:txbxContent>
                       </wps:txbx>
@@ -1111,9 +1268,11 @@
                       <w:pPr>
                         <w:jc w:val="center"/>
                       </w:pPr>
+                      <w:proofErr w:type="gramStart"/>
                       <w:r>
                         <w:t>members</w:t>
                       </w:r>
+                      <w:proofErr w:type="gramEnd"/>
                     </w:p>
                   </w:txbxContent>
                 </v:textbox>
@@ -2880,14 +3039,13 @@
                             <w:pPr>
                               <w:jc w:val="center"/>
                             </w:pPr>
+                            <w:proofErr w:type="gramStart"/>
                             <w:r>
-                              <w:t>string: “</w:t>
+                              <w:t>string</w:t>
                             </w:r>
+                            <w:proofErr w:type="gramEnd"/>
                             <w:r>
-                              <w:t>concepts in PL</w:t>
-                            </w:r>
-                            <w:r>
-                              <w:t>”</w:t>
+                              <w:t>: “concepts in PL”</w:t>
                             </w:r>
                           </w:p>
                         </w:txbxContent>
@@ -2920,14 +3078,13 @@
                       <w:pPr>
                         <w:jc w:val="center"/>
                       </w:pPr>
+                      <w:proofErr w:type="gramStart"/>
                       <w:r>
-                        <w:t>string: “</w:t>
+                        <w:t>string</w:t>
                       </w:r>
+                      <w:proofErr w:type="gramEnd"/>
                       <w:r>
-                        <w:t>concepts in PL</w:t>
-                      </w:r>
-                      <w:r>
-                        <w:t>”</w:t>
+                        <w:t>: “concepts in PL”</w:t>
                       </w:r>
                     </w:p>
                   </w:txbxContent>
@@ -2996,8 +3153,15 @@
                             <w:pPr>
                               <w:jc w:val="center"/>
                             </w:pPr>
+                            <w:proofErr w:type="spellStart"/>
+                            <w:proofErr w:type="gramStart"/>
                             <w:r>
-                              <w:t>int: 100</w:t>
+                              <w:t>int</w:t>
+                            </w:r>
+                            <w:proofErr w:type="spellEnd"/>
+                            <w:proofErr w:type="gramEnd"/>
+                            <w:r>
+                              <w:t>: 100</w:t>
                             </w:r>
                           </w:p>
                         </w:txbxContent>
@@ -3030,8 +3194,15 @@
                       <w:pPr>
                         <w:jc w:val="center"/>
                       </w:pPr>
+                      <w:proofErr w:type="spellStart"/>
+                      <w:proofErr w:type="gramStart"/>
                       <w:r>
-                        <w:t>int: 100</w:t>
+                        <w:t>int</w:t>
+                      </w:r>
+                      <w:proofErr w:type="spellEnd"/>
+                      <w:proofErr w:type="gramEnd"/>
+                      <w:r>
+                        <w:t>: 100</w:t>
                       </w:r>
                     </w:p>
                   </w:txbxContent>
@@ -3100,8 +3271,15 @@
                             <w:pPr>
                               <w:jc w:val="center"/>
                             </w:pPr>
+                            <w:proofErr w:type="spellStart"/>
+                            <w:proofErr w:type="gramStart"/>
                             <w:r>
-                              <w:t>int: 1</w:t>
+                              <w:t>int</w:t>
+                            </w:r>
+                            <w:proofErr w:type="spellEnd"/>
+                            <w:proofErr w:type="gramEnd"/>
+                            <w:r>
+                              <w:t>: 1</w:t>
                             </w:r>
                           </w:p>
                         </w:txbxContent>
@@ -3134,8 +3312,15 @@
                       <w:pPr>
                         <w:jc w:val="center"/>
                       </w:pPr>
+                      <w:proofErr w:type="spellStart"/>
+                      <w:proofErr w:type="gramStart"/>
                       <w:r>
-                        <w:t>int: 1</w:t>
+                        <w:t>int</w:t>
+                      </w:r>
+                      <w:proofErr w:type="spellEnd"/>
+                      <w:proofErr w:type="gramEnd"/>
+                      <w:r>
+                        <w:t>: 1</w:t>
                       </w:r>
                     </w:p>
                   </w:txbxContent>
@@ -3148,6 +3333,7 @@
       <w:r>
         <w:rPr>
           <w:rFonts w:asciiTheme="minorBidi" w:hAnsiTheme="minorBidi" w:hint="cs"/>
+          <w:noProof/>
           <w:sz w:val="23"/>
           <w:szCs w:val="23"/>
         </w:rPr>
@@ -3200,14 +3386,13 @@
                             <w:pPr>
                               <w:jc w:val="center"/>
                             </w:pPr>
+                            <w:proofErr w:type="gramStart"/>
                             <w:r>
-                              <w:t>string: “</w:t>
+                              <w:t>string</w:t>
                             </w:r>
+                            <w:proofErr w:type="gramEnd"/>
                             <w:r>
-                              <w:t>grade</w:t>
-                            </w:r>
-                            <w:r>
-                              <w:t>”</w:t>
+                              <w:t>: “grade”</w:t>
                             </w:r>
                           </w:p>
                         </w:txbxContent>
@@ -3240,14 +3425,13 @@
                       <w:pPr>
                         <w:jc w:val="center"/>
                       </w:pPr>
+                      <w:proofErr w:type="gramStart"/>
                       <w:r>
-                        <w:t>string: “</w:t>
+                        <w:t>string</w:t>
                       </w:r>
+                      <w:proofErr w:type="gramEnd"/>
                       <w:r>
-                        <w:t>grade</w:t>
-                      </w:r>
-                      <w:r>
-                        <w:t>”</w:t>
+                        <w:t>: “grade”</w:t>
                       </w:r>
                     </w:p>
                   </w:txbxContent>
@@ -3260,6 +3444,7 @@
       <w:r>
         <w:rPr>
           <w:rFonts w:asciiTheme="minorBidi" w:hAnsiTheme="minorBidi" w:hint="cs"/>
+          <w:noProof/>
           <w:sz w:val="23"/>
           <w:szCs w:val="23"/>
         </w:rPr>
@@ -3312,9 +3497,11 @@
                             <w:pPr>
                               <w:jc w:val="center"/>
                             </w:pPr>
+                            <w:proofErr w:type="gramStart"/>
                             <w:r>
                               <w:t>value</w:t>
                             </w:r>
+                            <w:proofErr w:type="gramEnd"/>
                           </w:p>
                         </w:txbxContent>
                       </wps:txbx>
@@ -3346,9 +3533,11 @@
                       <w:pPr>
                         <w:jc w:val="center"/>
                       </w:pPr>
+                      <w:proofErr w:type="gramStart"/>
                       <w:r>
                         <w:t>value</w:t>
                       </w:r>
+                      <w:proofErr w:type="gramEnd"/>
                     </w:p>
                   </w:txbxContent>
                 </v:textbox>
@@ -3360,6 +3549,7 @@
       <w:r>
         <w:rPr>
           <w:rFonts w:asciiTheme="minorBidi" w:hAnsiTheme="minorBidi" w:hint="cs"/>
+          <w:noProof/>
           <w:sz w:val="23"/>
           <w:szCs w:val="23"/>
         </w:rPr>
@@ -3462,6 +3652,7 @@
       <w:r>
         <w:rPr>
           <w:rFonts w:asciiTheme="minorBidi" w:hAnsiTheme="minorBidi" w:hint="cs"/>
+          <w:noProof/>
           <w:sz w:val="23"/>
           <w:szCs w:val="23"/>
         </w:rPr>
@@ -3564,6 +3755,7 @@
       <w:r>
         <w:rPr>
           <w:rFonts w:asciiTheme="minorBidi" w:hAnsiTheme="minorBidi" w:hint="cs"/>
+          <w:noProof/>
           <w:sz w:val="23"/>
           <w:szCs w:val="23"/>
         </w:rPr>
@@ -3616,9 +3808,11 @@
                             <w:pPr>
                               <w:jc w:val="center"/>
                             </w:pPr>
+                            <w:proofErr w:type="gramStart"/>
                             <w:r>
                               <w:t>value</w:t>
                             </w:r>
+                            <w:proofErr w:type="gramEnd"/>
                           </w:p>
                         </w:txbxContent>
                       </wps:txbx>
@@ -3650,9 +3844,11 @@
                       <w:pPr>
                         <w:jc w:val="center"/>
                       </w:pPr>
+                      <w:proofErr w:type="gramStart"/>
                       <w:r>
                         <w:t>value</w:t>
                       </w:r>
+                      <w:proofErr w:type="gramEnd"/>
                     </w:p>
                   </w:txbxContent>
                 </v:textbox>
@@ -3664,6 +3860,7 @@
       <w:r>
         <w:rPr>
           <w:rFonts w:asciiTheme="minorBidi" w:hAnsiTheme="minorBidi" w:hint="cs"/>
+          <w:noProof/>
           <w:sz w:val="23"/>
           <w:szCs w:val="23"/>
         </w:rPr>
@@ -3718,8 +3915,13 @@
                             <w:pPr>
                               <w:jc w:val="center"/>
                             </w:pPr>
+                            <w:proofErr w:type="gramStart"/>
                             <w:r>
-                              <w:t>string: “course”</w:t>
+                              <w:t>string</w:t>
+                            </w:r>
+                            <w:proofErr w:type="gramEnd"/>
+                            <w:r>
+                              <w:t>: “course”</w:t>
                             </w:r>
                           </w:p>
                         </w:txbxContent>
@@ -3752,8 +3954,13 @@
                       <w:pPr>
                         <w:jc w:val="center"/>
                       </w:pPr>
+                      <w:proofErr w:type="gramStart"/>
                       <w:r>
-                        <w:t>string: “course”</w:t>
+                        <w:t>string</w:t>
+                      </w:r>
+                      <w:proofErr w:type="gramEnd"/>
+                      <w:r>
+                        <w:t>: “course”</w:t>
                       </w:r>
                     </w:p>
                   </w:txbxContent>
@@ -3820,9 +4027,11 @@
                             <w:pPr>
                               <w:jc w:val="center"/>
                             </w:pPr>
+                            <w:proofErr w:type="gramStart"/>
                             <w:r>
                               <w:t>value</w:t>
                             </w:r>
+                            <w:proofErr w:type="gramEnd"/>
                           </w:p>
                         </w:txbxContent>
                       </wps:txbx>
@@ -3854,9 +4063,11 @@
                       <w:pPr>
                         <w:jc w:val="center"/>
                       </w:pPr>
+                      <w:proofErr w:type="gramStart"/>
                       <w:r>
                         <w:t>value</w:t>
                       </w:r>
+                      <w:proofErr w:type="gramEnd"/>
                     </w:p>
                   </w:txbxContent>
                 </v:textbox>
@@ -3868,6 +4079,7 @@
       <w:r>
         <w:rPr>
           <w:rFonts w:asciiTheme="minorBidi" w:hAnsiTheme="minorBidi" w:hint="cs"/>
+          <w:noProof/>
           <w:sz w:val="23"/>
           <w:szCs w:val="23"/>
         </w:rPr>
@@ -4026,8 +4238,13 @@
                             <w:pPr>
                               <w:jc w:val="center"/>
                             </w:pPr>
+                            <w:proofErr w:type="gramStart"/>
                             <w:r>
-                              <w:t>string: “course”</w:t>
+                              <w:t>string</w:t>
+                            </w:r>
+                            <w:proofErr w:type="gramEnd"/>
+                            <w:r>
+                              <w:t>: “course”</w:t>
                             </w:r>
                           </w:p>
                         </w:txbxContent>
@@ -4060,8 +4277,13 @@
                       <w:pPr>
                         <w:jc w:val="center"/>
                       </w:pPr>
+                      <w:proofErr w:type="gramStart"/>
                       <w:r>
-                        <w:t>string: “course”</w:t>
+                        <w:t>string</w:t>
+                      </w:r>
+                      <w:proofErr w:type="gramEnd"/>
+                      <w:r>
+                        <w:t>: “course”</w:t>
                       </w:r>
                     </w:p>
                   </w:txbxContent>
@@ -4128,9 +4350,11 @@
                             <w:pPr>
                               <w:jc w:val="center"/>
                             </w:pPr>
+                            <w:proofErr w:type="gramStart"/>
                             <w:r>
                               <w:t>members</w:t>
                             </w:r>
+                            <w:proofErr w:type="gramEnd"/>
                           </w:p>
                         </w:txbxContent>
                       </wps:txbx>
@@ -4162,9 +4386,11 @@
                       <w:pPr>
                         <w:jc w:val="center"/>
                       </w:pPr>
+                      <w:proofErr w:type="gramStart"/>
                       <w:r>
                         <w:t>members</w:t>
                       </w:r>
+                      <w:proofErr w:type="gramEnd"/>
                     </w:p>
                   </w:txbxContent>
                 </v:textbox>
@@ -4230,9 +4456,13 @@
                             <w:pPr>
                               <w:jc w:val="center"/>
                             </w:pPr>
+                            <w:proofErr w:type="spellStart"/>
+                            <w:proofErr w:type="gramStart"/>
                             <w:r>
                               <w:t>keyvalue</w:t>
                             </w:r>
+                            <w:proofErr w:type="spellEnd"/>
+                            <w:proofErr w:type="gramEnd"/>
                           </w:p>
                         </w:txbxContent>
                       </wps:txbx>
@@ -4264,9 +4494,13 @@
                       <w:pPr>
                         <w:jc w:val="center"/>
                       </w:pPr>
+                      <w:proofErr w:type="spellStart"/>
+                      <w:proofErr w:type="gramStart"/>
                       <w:r>
                         <w:t>keyvalue</w:t>
                       </w:r>
+                      <w:proofErr w:type="spellEnd"/>
+                      <w:proofErr w:type="gramEnd"/>
                     </w:p>
                   </w:txbxContent>
                 </v:textbox>
@@ -4332,9 +4566,13 @@
                             <w:pPr>
                               <w:jc w:val="center"/>
                             </w:pPr>
+                            <w:proofErr w:type="spellStart"/>
+                            <w:proofErr w:type="gramStart"/>
                             <w:r>
                               <w:t>keyvalue</w:t>
                             </w:r>
+                            <w:proofErr w:type="spellEnd"/>
+                            <w:proofErr w:type="gramEnd"/>
                           </w:p>
                         </w:txbxContent>
                       </wps:txbx>
@@ -4366,9 +4604,13 @@
                       <w:pPr>
                         <w:jc w:val="center"/>
                       </w:pPr>
+                      <w:proofErr w:type="spellStart"/>
+                      <w:proofErr w:type="gramStart"/>
                       <w:r>
                         <w:t>keyvalue</w:t>
                       </w:r>
+                      <w:proofErr w:type="spellEnd"/>
+                      <w:proofErr w:type="gramEnd"/>
                     </w:p>
                   </w:txbxContent>
                 </v:textbox>
@@ -4434,9 +4676,13 @@
                             <w:pPr>
                               <w:jc w:val="center"/>
                             </w:pPr>
+                            <w:proofErr w:type="spellStart"/>
+                            <w:proofErr w:type="gramStart"/>
                             <w:r>
                               <w:t>keyvalue</w:t>
                             </w:r>
+                            <w:proofErr w:type="spellEnd"/>
+                            <w:proofErr w:type="gramEnd"/>
                           </w:p>
                         </w:txbxContent>
                       </wps:txbx>
@@ -4468,9 +4714,13 @@
                       <w:pPr>
                         <w:jc w:val="center"/>
                       </w:pPr>
+                      <w:proofErr w:type="spellStart"/>
+                      <w:proofErr w:type="gramStart"/>
                       <w:r>
                         <w:t>keyvalue</w:t>
                       </w:r>
+                      <w:proofErr w:type="spellEnd"/>
+                      <w:proofErr w:type="gramEnd"/>
                     </w:p>
                   </w:txbxContent>
                 </v:textbox>
@@ -4483,6 +4733,7 @@
       <w:r>
         <w:rPr>
           <w:rFonts w:asciiTheme="minorBidi" w:hAnsiTheme="minorBidi" w:hint="cs"/>
+          <w:noProof/>
           <w:sz w:val="23"/>
           <w:szCs w:val="23"/>
         </w:rPr>
@@ -4735,7 +4986,43 @@
           <w:sz w:val="23"/>
           <w:szCs w:val="23"/>
         </w:rPr>
-        <w:t>{"course":"concepts in PL", "ex":1, "grade":{100}}</w:t>
+        <w:t>{"</w:t>
+      </w:r>
+      <w:proofErr w:type="spellStart"/>
+      <w:r>
+        <w:rPr>
+          <w:rFonts w:ascii="Consolas" w:hAnsi="Consolas" w:cs="Consolas"/>
+          <w:sz w:val="23"/>
+          <w:szCs w:val="23"/>
+        </w:rPr>
+        <w:t>course":"concepts</w:t>
+      </w:r>
+      <w:proofErr w:type="spellEnd"/>
+      <w:r>
+        <w:rPr>
+          <w:rFonts w:ascii="Consolas" w:hAnsi="Consolas" w:cs="Consolas"/>
+          <w:sz w:val="23"/>
+          <w:szCs w:val="23"/>
+        </w:rPr>
+        <w:t xml:space="preserve"> in PL", "ex":1, "grade":</w:t>
+      </w:r>
+      <w:proofErr w:type="gramStart"/>
+      <w:r>
+        <w:rPr>
+          <w:rFonts w:ascii="Consolas" w:hAnsi="Consolas" w:cs="Consolas"/>
+          <w:sz w:val="23"/>
+          <w:szCs w:val="23"/>
+        </w:rPr>
+        <w:t>{100</w:t>
+      </w:r>
+      <w:proofErr w:type="gramEnd"/>
+      <w:r>
+        <w:rPr>
+          <w:rFonts w:ascii="Consolas" w:hAnsi="Consolas" w:cs="Consolas"/>
+          <w:sz w:val="23"/>
+          <w:szCs w:val="23"/>
+        </w:rPr>
+        <w:t>}}</w:t>
       </w:r>
     </w:p>
     <w:p>
@@ -4764,162 +5051,965 @@
           <w:szCs w:val="23"/>
           <w:rtl/>
         </w:rPr>
-        <w:t xml:space="preserve">להפעיל את הפונקציות משאלה 2 </w:t>
-      </w:r>
+        <w:t>להפעיל את הפונקציות משאלה 2 ו</w:t>
+      </w:r>
+      <w:r>
+        <w:rPr>
+          <w:rFonts w:asciiTheme="minorBidi" w:hAnsiTheme="minorBidi" w:hint="cs"/>
+          <w:sz w:val="23"/>
+          <w:szCs w:val="23"/>
+          <w:rtl/>
+        </w:rPr>
+        <w:t>לראות כי:</w:t>
+      </w:r>
+    </w:p>
+    <w:p>
+      <w:pPr>
+        <w:rPr>
+          <w:rFonts w:asciiTheme="minorBidi" w:hAnsiTheme="minorBidi"/>
+          <w:sz w:val="23"/>
+          <w:szCs w:val="23"/>
+        </w:rPr>
+      </w:pPr>
+      <w:proofErr w:type="gramStart"/>
+      <w:r>
+        <w:rPr>
+          <w:rFonts w:asciiTheme="minorBidi" w:hAnsiTheme="minorBidi"/>
+          <w:sz w:val="23"/>
+          <w:szCs w:val="23"/>
+        </w:rPr>
+        <w:t>Follow(</w:t>
+      </w:r>
+      <w:proofErr w:type="gramEnd"/>
+      <w:r>
+        <w:rPr>
+          <w:rFonts w:asciiTheme="minorBidi" w:hAnsiTheme="minorBidi"/>
+          <w:sz w:val="23"/>
+          <w:szCs w:val="23"/>
+        </w:rPr>
+        <w:t xml:space="preserve"> { ) = { }, string }</w:t>
+      </w:r>
+    </w:p>
+    <w:p>
+      <w:pPr>
+        <w:bidi/>
+        <w:rPr>
+          <w:rFonts w:asciiTheme="minorBidi" w:hAnsiTheme="minorBidi"/>
+          <w:sz w:val="23"/>
+          <w:szCs w:val="23"/>
+          <w:rtl/>
+        </w:rPr>
+      </w:pPr>
+      <w:r>
+        <w:rPr>
+          <w:rFonts w:asciiTheme="minorBidi" w:hAnsiTheme="minorBidi" w:hint="cs"/>
+          <w:sz w:val="23"/>
+          <w:szCs w:val="23"/>
+          <w:rtl/>
+        </w:rPr>
+        <w:t xml:space="preserve">כלומר אחרי </w:t>
+      </w:r>
+      <w:r>
+        <w:rPr>
+          <w:rFonts w:asciiTheme="minorBidi" w:hAnsiTheme="minorBidi"/>
+          <w:sz w:val="23"/>
+          <w:szCs w:val="23"/>
+        </w:rPr>
+        <w:t>{</w:t>
+      </w:r>
+      <w:r>
+        <w:rPr>
+          <w:rFonts w:asciiTheme="minorBidi" w:hAnsiTheme="minorBidi" w:hint="cs"/>
+          <w:sz w:val="23"/>
+          <w:szCs w:val="23"/>
+          <w:rtl/>
+        </w:rPr>
+        <w:t xml:space="preserve"> הטוקנים החוקיים היחידים הם </w:t>
+      </w:r>
+      <w:r>
+        <w:rPr>
+          <w:rFonts w:asciiTheme="minorBidi" w:hAnsiTheme="minorBidi"/>
+          <w:sz w:val="23"/>
+          <w:szCs w:val="23"/>
+        </w:rPr>
+        <w:t>}, string</w:t>
+      </w:r>
+      <w:r>
+        <w:rPr>
+          <w:rFonts w:asciiTheme="minorBidi" w:hAnsiTheme="minorBidi" w:hint="cs"/>
+          <w:sz w:val="23"/>
+          <w:szCs w:val="23"/>
+          <w:rtl/>
+        </w:rPr>
+        <w:t>.</w:t>
+      </w:r>
+      <w:r>
+        <w:rPr>
+          <w:rFonts w:asciiTheme="minorBidi" w:hAnsiTheme="minorBidi" w:hint="cs"/>
+          <w:sz w:val="23"/>
+          <w:szCs w:val="23"/>
+          <w:rtl/>
+        </w:rPr>
+        <w:t xml:space="preserve"> </w:t>
+      </w:r>
+    </w:p>
+    <w:p>
+      <w:pPr>
+        <w:bidi/>
+        <w:rPr>
+          <w:rFonts w:asciiTheme="minorBidi" w:hAnsiTheme="minorBidi"/>
+          <w:sz w:val="23"/>
+          <w:szCs w:val="23"/>
+        </w:rPr>
+      </w:pPr>
+      <w:r>
+        <w:rPr>
+          <w:rFonts w:asciiTheme="minorBidi" w:hAnsiTheme="minorBidi" w:hint="cs"/>
+          <w:sz w:val="23"/>
+          <w:szCs w:val="23"/>
+          <w:rtl/>
+        </w:rPr>
+        <w:t xml:space="preserve">במילה הנתונה מופיע הטוקן </w:t>
+      </w:r>
+      <w:r>
+        <w:rPr>
+          <w:rFonts w:asciiTheme="minorBidi" w:hAnsiTheme="minorBidi"/>
+          <w:sz w:val="23"/>
+          <w:szCs w:val="23"/>
+        </w:rPr>
+        <w:t>{</w:t>
+      </w:r>
+      <w:r>
+        <w:rPr>
+          <w:rFonts w:asciiTheme="minorBidi" w:hAnsiTheme="minorBidi" w:hint="cs"/>
+          <w:sz w:val="23"/>
+          <w:szCs w:val="23"/>
+          <w:rtl/>
+        </w:rPr>
+        <w:t xml:space="preserve"> ומיד אחריו הטוקן </w:t>
+      </w:r>
+      <w:proofErr w:type="spellStart"/>
+      <w:r>
+        <w:rPr>
+          <w:rFonts w:asciiTheme="minorBidi" w:hAnsiTheme="minorBidi"/>
+          <w:sz w:val="23"/>
+          <w:szCs w:val="23"/>
+        </w:rPr>
+        <w:t>int</w:t>
+      </w:r>
+      <w:proofErr w:type="spellEnd"/>
+      <w:r>
+        <w:rPr>
+          <w:rFonts w:asciiTheme="minorBidi" w:hAnsiTheme="minorBidi" w:hint="cs"/>
+          <w:sz w:val="23"/>
+          <w:szCs w:val="23"/>
+          <w:rtl/>
+        </w:rPr>
+        <w:t>, ולכן המילה לא בשפה.</w:t>
+      </w:r>
+    </w:p>
+    <w:p>
+      <w:pPr>
+        <w:bidi/>
+        <w:rPr>
+          <w:rFonts w:asciiTheme="minorBidi" w:hAnsiTheme="minorBidi"/>
+          <w:sz w:val="23"/>
+          <w:szCs w:val="23"/>
+        </w:rPr>
+      </w:pPr>
+    </w:p>
+    <w:p>
+      <w:pPr>
+        <w:bidi/>
+        <w:rPr>
+          <w:rFonts w:asciiTheme="minorBidi" w:hAnsiTheme="minorBidi"/>
+          <w:b/>
+          <w:bCs/>
+          <w:sz w:val="23"/>
+          <w:szCs w:val="23"/>
+          <w:u w:val="single"/>
+          <w:rtl/>
+        </w:rPr>
+      </w:pPr>
+      <w:r>
+        <w:rPr>
+          <w:rFonts w:asciiTheme="minorBidi" w:hAnsiTheme="minorBidi" w:hint="cs"/>
+          <w:b/>
+          <w:bCs/>
+          <w:sz w:val="23"/>
+          <w:szCs w:val="23"/>
+          <w:u w:val="single"/>
+          <w:rtl/>
+        </w:rPr>
+        <w:t>שאלה 5</w:t>
+      </w:r>
+    </w:p>
+    <w:p>
+      <w:pPr>
+        <w:pStyle w:val="ListParagraph"/>
+        <w:numPr>
+          <w:ilvl w:val="0"/>
+          <w:numId w:val="2"/>
+        </w:numPr>
+        <w:bidi/>
+      </w:pPr>
       <w:bookmarkStart w:id="0" w:name="_GoBack"/>
       <w:bookmarkEnd w:id="0"/>
       <w:r>
         <w:rPr>
-          <w:rFonts w:asciiTheme="minorBidi" w:hAnsiTheme="minorBidi" w:hint="cs"/>
-          <w:sz w:val="23"/>
-          <w:szCs w:val="23"/>
-          <w:rtl/>
-        </w:rPr>
-        <w:t>ו</w:t>
-      </w:r>
-      <w:r>
-        <w:rPr>
-          <w:rFonts w:asciiTheme="minorBidi" w:hAnsiTheme="minorBidi" w:hint="cs"/>
-          <w:sz w:val="23"/>
-          <w:szCs w:val="23"/>
-          <w:rtl/>
-        </w:rPr>
-        <w:t>לראות כי:</w:t>
+          <w:rFonts w:hint="cs"/>
+          <w:rtl/>
+        </w:rPr>
+        <w:t>נשים לב שקבוצות ה-</w:t>
+      </w:r>
+      <w:r>
+        <w:t>select</w:t>
+      </w:r>
+      <w:r>
+        <w:rPr>
+          <w:rFonts w:hint="cs"/>
+          <w:rtl/>
+        </w:rPr>
+        <w:t xml:space="preserve"> נחתכות ולכן הדקדוק הוא לא </w:t>
+      </w:r>
+      <w:r>
+        <w:rPr>
+          <w:rFonts w:hint="cs"/>
+        </w:rPr>
+        <w:t>LL1</w:t>
+      </w:r>
+      <w:r>
+        <w:rPr>
+          <w:rFonts w:hint="cs"/>
+          <w:rtl/>
+        </w:rPr>
+        <w:t xml:space="preserve">. </w:t>
       </w:r>
     </w:p>
     <w:p>
       <w:pPr>
-        <w:rPr>
-          <w:rFonts w:asciiTheme="minorBidi" w:hAnsiTheme="minorBidi"/>
-          <w:sz w:val="23"/>
-          <w:szCs w:val="23"/>
-        </w:rPr>
-      </w:pPr>
-      <w:r>
-        <w:rPr>
-          <w:rFonts w:asciiTheme="minorBidi" w:hAnsiTheme="minorBidi"/>
-          <w:sz w:val="23"/>
-          <w:szCs w:val="23"/>
-        </w:rPr>
-        <w:t>Follow( { ) = { }, string }</w:t>
+        <w:pStyle w:val="ListParagraph"/>
+        <w:bidi/>
+        <w:rPr>
+          <w:rtl/>
+        </w:rPr>
+      </w:pPr>
+      <w:r>
+        <w:rPr>
+          <w:rFonts w:hint="cs"/>
+          <w:rtl/>
+        </w:rPr>
+        <w:t xml:space="preserve">הקבוצות הן: </w:t>
       </w:r>
     </w:p>
     <w:p>
       <w:pPr>
+        <w:pStyle w:val="ListParagraph"/>
+        <w:numPr>
+          <w:ilvl w:val="0"/>
+          <w:numId w:val="3"/>
+        </w:numPr>
         <w:bidi/>
-        <w:rPr>
-          <w:rFonts w:asciiTheme="minorBidi" w:hAnsiTheme="minorBidi"/>
-          <w:sz w:val="23"/>
-          <w:szCs w:val="23"/>
-          <w:rtl/>
-        </w:rPr>
-      </w:pPr>
-      <w:r>
-        <w:rPr>
-          <w:rFonts w:asciiTheme="minorBidi" w:hAnsiTheme="minorBidi" w:hint="cs"/>
-          <w:sz w:val="23"/>
-          <w:szCs w:val="23"/>
-          <w:rtl/>
-        </w:rPr>
-        <w:t xml:space="preserve">כלומר אחרי </w:t>
-      </w:r>
-      <w:r>
-        <w:rPr>
-          <w:rFonts w:asciiTheme="minorBidi" w:hAnsiTheme="minorBidi"/>
-          <w:sz w:val="23"/>
-          <w:szCs w:val="23"/>
-        </w:rPr>
-        <w:t>{</w:t>
-      </w:r>
-      <w:r>
-        <w:rPr>
-          <w:rFonts w:asciiTheme="minorBidi" w:hAnsiTheme="minorBidi" w:hint="cs"/>
-          <w:sz w:val="23"/>
-          <w:szCs w:val="23"/>
-          <w:rtl/>
-        </w:rPr>
-        <w:t xml:space="preserve"> הטוקנים החוקיים היחידים הם </w:t>
-      </w:r>
-      <w:r>
-        <w:rPr>
-          <w:rFonts w:asciiTheme="minorBidi" w:hAnsiTheme="minorBidi"/>
-          <w:sz w:val="23"/>
-          <w:szCs w:val="23"/>
-        </w:rPr>
-        <w:t>}, string</w:t>
-      </w:r>
-      <w:r>
-        <w:rPr>
-          <w:rFonts w:asciiTheme="minorBidi" w:hAnsiTheme="minorBidi" w:hint="cs"/>
-          <w:sz w:val="23"/>
-          <w:szCs w:val="23"/>
-          <w:rtl/>
-        </w:rPr>
-        <w:t>.</w:t>
-      </w:r>
-      <w:r>
-        <w:rPr>
-          <w:rFonts w:asciiTheme="minorBidi" w:hAnsiTheme="minorBidi" w:hint="cs"/>
-          <w:sz w:val="23"/>
-          <w:szCs w:val="23"/>
-          <w:rtl/>
-        </w:rPr>
-        <w:t xml:space="preserve"> </w:t>
+      </w:pPr>
+      <w:r>
+        <w:rPr>
+          <w:noProof/>
+        </w:rPr>
+        <w:drawing>
+          <wp:anchor distT="0" distB="0" distL="114300" distR="114300" simplePos="0" relativeHeight="251729920" behindDoc="1" locked="0" layoutInCell="1" allowOverlap="1" wp14:anchorId="7B57BA70" wp14:editId="6F985C03">
+            <wp:simplePos x="0" y="0"/>
+            <wp:positionH relativeFrom="column">
+              <wp:posOffset>390525</wp:posOffset>
+            </wp:positionH>
+            <wp:positionV relativeFrom="paragraph">
+              <wp:posOffset>93345</wp:posOffset>
+            </wp:positionV>
+            <wp:extent cx="4105275" cy="323850"/>
+            <wp:effectExtent l="0" t="0" r="9525" b="0"/>
+            <wp:wrapTight wrapText="bothSides">
+              <wp:wrapPolygon edited="0">
+                <wp:start x="0" y="0"/>
+                <wp:lineTo x="0" y="20329"/>
+                <wp:lineTo x="21550" y="20329"/>
+                <wp:lineTo x="21550" y="0"/>
+                <wp:lineTo x="0" y="0"/>
+              </wp:wrapPolygon>
+            </wp:wrapTight>
+            <wp:docPr id="1" name="Picture 1"/>
+            <wp:cNvGraphicFramePr>
+              <a:graphicFrameLocks xmlns:a="http://schemas.openxmlformats.org/drawingml/2006/main" noChangeAspect="1"/>
+            </wp:cNvGraphicFramePr>
+            <a:graphic xmlns:a="http://schemas.openxmlformats.org/drawingml/2006/main">
+              <a:graphicData uri="http://schemas.openxmlformats.org/drawingml/2006/picture">
+                <pic:pic xmlns:pic="http://schemas.openxmlformats.org/drawingml/2006/picture">
+                  <pic:nvPicPr>
+                    <pic:cNvPr id="1" name=""/>
+                    <pic:cNvPicPr/>
+                  </pic:nvPicPr>
+                  <pic:blipFill>
+                    <a:blip r:embed="rId5">
+                      <a:extLst>
+                        <a:ext uri="{28A0092B-C50C-407E-A947-70E740481C1C}">
+                          <a14:useLocalDpi xmlns:a14="http://schemas.microsoft.com/office/drawing/2010/main" val="0"/>
+                        </a:ext>
+                      </a:extLst>
+                    </a:blip>
+                    <a:stretch>
+                      <a:fillRect/>
+                    </a:stretch>
+                  </pic:blipFill>
+                  <pic:spPr>
+                    <a:xfrm>
+                      <a:off x="0" y="0"/>
+                      <a:ext cx="4105275" cy="323850"/>
+                    </a:xfrm>
+                    <a:prstGeom prst="rect">
+                      <a:avLst/>
+                    </a:prstGeom>
+                  </pic:spPr>
+                </pic:pic>
+              </a:graphicData>
+            </a:graphic>
+          </wp:anchor>
+        </w:drawing>
       </w:r>
     </w:p>
     <w:p>
       <w:pPr>
         <w:bidi/>
-        <w:rPr>
-          <w:rFonts w:asciiTheme="minorBidi" w:hAnsiTheme="minorBidi" w:hint="cs"/>
-          <w:sz w:val="23"/>
-          <w:szCs w:val="23"/>
-          <w:rtl/>
-        </w:rPr>
-      </w:pPr>
-      <w:r>
-        <w:rPr>
-          <w:rFonts w:asciiTheme="minorBidi" w:hAnsiTheme="minorBidi" w:hint="cs"/>
-          <w:sz w:val="23"/>
-          <w:szCs w:val="23"/>
-          <w:rtl/>
-        </w:rPr>
-        <w:t xml:space="preserve">במילה הנתונה מופיע הטוקן </w:t>
-      </w:r>
-      <w:r>
+      </w:pPr>
+    </w:p>
+    <w:p>
+      <w:pPr>
+        <w:bidi/>
+      </w:pPr>
+    </w:p>
+    <w:p>
+      <w:pPr>
+        <w:bidi/>
+        <w:rPr>
+          <w:rFonts w:hint="cs"/>
+          <w:rtl/>
+        </w:rPr>
+      </w:pPr>
+      <w:r>
+        <w:rPr>
+          <w:rtl/>
+        </w:rPr>
+        <w:tab/>
+      </w:r>
+      <w:r>
+        <w:rPr>
+          <w:rtl/>
+        </w:rPr>
+        <w:tab/>
+      </w:r>
+      <w:r>
+        <w:rPr>
+          <w:rFonts w:hint="cs"/>
+          <w:rtl/>
+        </w:rPr>
+        <w:t>וניתן לראות ש</w:t>
+      </w:r>
+      <w:r>
+        <w:t>k</w:t>
+      </w:r>
+      <w:r>
+        <w:rPr>
+          <w:rFonts w:hint="cs"/>
+          <w:rtl/>
+        </w:rPr>
+        <w:t xml:space="preserve"> משותף לשתי הקבוצות ובפרט החיתוך אינו ריק.</w:t>
+      </w:r>
+    </w:p>
+    <w:p>
+      <w:pPr>
+        <w:pStyle w:val="ListParagraph"/>
+        <w:numPr>
+          <w:ilvl w:val="0"/>
+          <w:numId w:val="3"/>
+        </w:numPr>
+        <w:bidi/>
+      </w:pPr>
+      <w:r>
+        <w:rPr>
+          <w:noProof/>
+        </w:rPr>
+        <w:drawing>
+          <wp:inline distT="0" distB="0" distL="0" distR="0" wp14:anchorId="430ECCB6" wp14:editId="29D03211">
+            <wp:extent cx="3314700" cy="333375"/>
+            <wp:effectExtent l="0" t="0" r="0" b="9525"/>
+            <wp:docPr id="2" name="Picture 2"/>
+            <wp:cNvGraphicFramePr>
+              <a:graphicFrameLocks xmlns:a="http://schemas.openxmlformats.org/drawingml/2006/main" noChangeAspect="1"/>
+            </wp:cNvGraphicFramePr>
+            <a:graphic xmlns:a="http://schemas.openxmlformats.org/drawingml/2006/main">
+              <a:graphicData uri="http://schemas.openxmlformats.org/drawingml/2006/picture">
+                <pic:pic xmlns:pic="http://schemas.openxmlformats.org/drawingml/2006/picture">
+                  <pic:nvPicPr>
+                    <pic:cNvPr id="1" name=""/>
+                    <pic:cNvPicPr/>
+                  </pic:nvPicPr>
+                  <pic:blipFill>
+                    <a:blip r:embed="rId6"/>
+                    <a:stretch>
+                      <a:fillRect/>
+                    </a:stretch>
+                  </pic:blipFill>
+                  <pic:spPr>
+                    <a:xfrm>
+                      <a:off x="0" y="0"/>
+                      <a:ext cx="3314700" cy="333375"/>
+                    </a:xfrm>
+                    <a:prstGeom prst="rect">
+                      <a:avLst/>
+                    </a:prstGeom>
+                  </pic:spPr>
+                </pic:pic>
+              </a:graphicData>
+            </a:graphic>
+          </wp:inline>
+        </w:drawing>
+      </w:r>
+    </w:p>
+    <w:p>
+      <w:pPr>
+        <w:pStyle w:val="ListParagraph"/>
+        <w:bidi/>
+        <w:ind w:left="1080"/>
+        <w:rPr>
+          <w:rFonts w:hint="cs"/>
+          <w:rtl/>
+        </w:rPr>
+      </w:pPr>
+      <w:r>
+        <w:rPr>
+          <w:rFonts w:hint="cs"/>
+          <w:rtl/>
+        </w:rPr>
+        <w:t>וניתן לראות ש</w:t>
+      </w:r>
+      <w:r>
+        <w:t>LB</w:t>
+      </w:r>
+      <w:r>
+        <w:rPr>
+          <w:rFonts w:hint="cs"/>
+          <w:rtl/>
+        </w:rPr>
+        <w:t xml:space="preserve"> משותף לשתי הקבוצות.</w:t>
+      </w:r>
+    </w:p>
+    <w:p>
+      <w:pPr>
+        <w:pStyle w:val="ListParagraph"/>
+        <w:bidi/>
+        <w:ind w:left="1080"/>
+        <w:rPr>
+          <w:rtl/>
+        </w:rPr>
+      </w:pPr>
+    </w:p>
+    <w:p>
+      <w:pPr>
+        <w:pStyle w:val="ListParagraph"/>
+        <w:numPr>
+          <w:ilvl w:val="0"/>
+          <w:numId w:val="2"/>
+        </w:numPr>
+        <w:bidi/>
+      </w:pPr>
+      <w:r>
+        <w:rPr>
+          <w:rFonts w:hint="cs"/>
+          <w:rtl/>
+        </w:rPr>
+        <w:t xml:space="preserve">הדקדוק החדש מגדיר הוספת פסיק משמאל בלבד ובכך הופך את הדקדוק שלנו לחד משמעי. הוא אינו </w:t>
+      </w:r>
+      <w:r>
+        <w:rPr>
+          <w:rFonts w:hint="cs"/>
+        </w:rPr>
+        <w:t>LL</w:t>
+      </w:r>
+      <w:r>
+        <w:t>1</w:t>
+      </w:r>
+      <w:r>
+        <w:rPr>
+          <w:rFonts w:hint="cs"/>
+          <w:rtl/>
+        </w:rPr>
+        <w:t xml:space="preserve"> עדיין, משום שקבוצות של ה</w:t>
+      </w:r>
+      <w:r>
+        <w:t>select</w:t>
+      </w:r>
+      <w:r>
+        <w:rPr>
+          <w:rFonts w:hint="cs"/>
+          <w:rtl/>
+        </w:rPr>
+        <w:t xml:space="preserve"> עדיין נחתכות:</w:t>
+      </w:r>
+    </w:p>
+    <w:p>
+      <w:pPr>
+        <w:pStyle w:val="ListParagraph"/>
+        <w:bidi/>
+        <w:rPr>
+          <w:rtl/>
+        </w:rPr>
+      </w:pPr>
+      <w:r>
+        <w:rPr>
+          <w:noProof/>
+        </w:rPr>
+        <w:drawing>
+          <wp:inline distT="0" distB="0" distL="0" distR="0" wp14:anchorId="331D88BF" wp14:editId="0F13E7AC">
+            <wp:extent cx="3257550" cy="304800"/>
+            <wp:effectExtent l="0" t="0" r="0" b="0"/>
+            <wp:docPr id="4" name="Picture 4"/>
+            <wp:cNvGraphicFramePr>
+              <a:graphicFrameLocks xmlns:a="http://schemas.openxmlformats.org/drawingml/2006/main" noChangeAspect="1"/>
+            </wp:cNvGraphicFramePr>
+            <a:graphic xmlns:a="http://schemas.openxmlformats.org/drawingml/2006/main">
+              <a:graphicData uri="http://schemas.openxmlformats.org/drawingml/2006/picture">
+                <pic:pic xmlns:pic="http://schemas.openxmlformats.org/drawingml/2006/picture">
+                  <pic:nvPicPr>
+                    <pic:cNvPr id="1" name=""/>
+                    <pic:cNvPicPr/>
+                  </pic:nvPicPr>
+                  <pic:blipFill>
+                    <a:blip r:embed="rId7"/>
+                    <a:stretch>
+                      <a:fillRect/>
+                    </a:stretch>
+                  </pic:blipFill>
+                  <pic:spPr>
+                    <a:xfrm>
+                      <a:off x="0" y="0"/>
+                      <a:ext cx="3257550" cy="304800"/>
+                    </a:xfrm>
+                    <a:prstGeom prst="rect">
+                      <a:avLst/>
+                    </a:prstGeom>
+                  </pic:spPr>
+                </pic:pic>
+              </a:graphicData>
+            </a:graphic>
+          </wp:inline>
+        </w:drawing>
+      </w:r>
+    </w:p>
+    <w:p>
+      <w:pPr>
+        <w:pStyle w:val="ListParagraph"/>
+        <w:bidi/>
+        <w:rPr>
+          <w:rtl/>
+        </w:rPr>
+      </w:pPr>
+    </w:p>
+    <w:p>
+      <w:pPr>
+        <w:pStyle w:val="ListParagraph"/>
+        <w:bidi/>
+        <w:rPr>
+          <w:rtl/>
+        </w:rPr>
+      </w:pPr>
+      <w:r>
+        <w:rPr>
+          <w:noProof/>
+        </w:rPr>
+        <w:drawing>
+          <wp:inline distT="0" distB="0" distL="0" distR="0" wp14:anchorId="09AB74A0" wp14:editId="11A5C803">
+            <wp:extent cx="3705225" cy="314325"/>
+            <wp:effectExtent l="0" t="0" r="9525" b="9525"/>
+            <wp:docPr id="5" name="Picture 5"/>
+            <wp:cNvGraphicFramePr>
+              <a:graphicFrameLocks xmlns:a="http://schemas.openxmlformats.org/drawingml/2006/main" noChangeAspect="1"/>
+            </wp:cNvGraphicFramePr>
+            <a:graphic xmlns:a="http://schemas.openxmlformats.org/drawingml/2006/main">
+              <a:graphicData uri="http://schemas.openxmlformats.org/drawingml/2006/picture">
+                <pic:pic xmlns:pic="http://schemas.openxmlformats.org/drawingml/2006/picture">
+                  <pic:nvPicPr>
+                    <pic:cNvPr id="1" name=""/>
+                    <pic:cNvPicPr/>
+                  </pic:nvPicPr>
+                  <pic:blipFill>
+                    <a:blip r:embed="rId8"/>
+                    <a:stretch>
+                      <a:fillRect/>
+                    </a:stretch>
+                  </pic:blipFill>
+                  <pic:spPr>
+                    <a:xfrm>
+                      <a:off x="0" y="0"/>
+                      <a:ext cx="3705225" cy="314325"/>
+                    </a:xfrm>
+                    <a:prstGeom prst="rect">
+                      <a:avLst/>
+                    </a:prstGeom>
+                  </pic:spPr>
+                </pic:pic>
+              </a:graphicData>
+            </a:graphic>
+          </wp:inline>
+        </w:drawing>
+      </w:r>
+    </w:p>
+    <w:p>
+      <w:pPr>
+        <w:pStyle w:val="ListParagraph"/>
+        <w:bidi/>
+      </w:pPr>
+    </w:p>
+    <w:p>
+      <w:pPr>
+        <w:pStyle w:val="ListParagraph"/>
+        <w:numPr>
+          <w:ilvl w:val="0"/>
+          <w:numId w:val="2"/>
+        </w:numPr>
+        <w:bidi/>
+      </w:pPr>
+      <w:r>
+        <w:rPr>
+          <w:rFonts w:hint="cs"/>
+          <w:rtl/>
+        </w:rPr>
+        <w:t>יש רקורסיה שמאלית: הורדתי אותה ע"י החלפת כללי הגזירה הבאים:</w:t>
+      </w:r>
+    </w:p>
+    <w:p>
+      <w:pPr>
+        <w:pStyle w:val="ListParagraph"/>
+        <w:bidi/>
+      </w:pPr>
+    </w:p>
+    <w:p>
+      <w:pPr>
+        <w:pStyle w:val="ListParagraph"/>
+        <w:bidi/>
+        <w:rPr>
+          <w:rtl/>
+        </w:rPr>
+      </w:pPr>
+      <w:r>
+        <w:rPr>
+          <w:noProof/>
+        </w:rPr>
+        <w:drawing>
+          <wp:inline distT="0" distB="0" distL="0" distR="0" wp14:anchorId="1FF6E32C" wp14:editId="5D75DEC8">
+            <wp:extent cx="1676400" cy="342900"/>
+            <wp:effectExtent l="0" t="0" r="0" b="0"/>
+            <wp:docPr id="6" name="Picture 6"/>
+            <wp:cNvGraphicFramePr>
+              <a:graphicFrameLocks xmlns:a="http://schemas.openxmlformats.org/drawingml/2006/main" noChangeAspect="1"/>
+            </wp:cNvGraphicFramePr>
+            <a:graphic xmlns:a="http://schemas.openxmlformats.org/drawingml/2006/main">
+              <a:graphicData uri="http://schemas.openxmlformats.org/drawingml/2006/picture">
+                <pic:pic xmlns:pic="http://schemas.openxmlformats.org/drawingml/2006/picture">
+                  <pic:nvPicPr>
+                    <pic:cNvPr id="1" name=""/>
+                    <pic:cNvPicPr/>
+                  </pic:nvPicPr>
+                  <pic:blipFill>
+                    <a:blip r:embed="rId9"/>
+                    <a:stretch>
+                      <a:fillRect/>
+                    </a:stretch>
+                  </pic:blipFill>
+                  <pic:spPr>
+                    <a:xfrm>
+                      <a:off x="0" y="0"/>
+                      <a:ext cx="1676400" cy="342900"/>
+                    </a:xfrm>
+                    <a:prstGeom prst="rect">
+                      <a:avLst/>
+                    </a:prstGeom>
+                  </pic:spPr>
+                </pic:pic>
+              </a:graphicData>
+            </a:graphic>
+          </wp:inline>
+        </w:drawing>
+      </w:r>
+    </w:p>
+    <w:p>
+      <w:pPr>
+        <w:pStyle w:val="ListParagraph"/>
+        <w:bidi/>
+        <w:rPr>
+          <w:rtl/>
+        </w:rPr>
+      </w:pPr>
+      <w:r>
+        <w:rPr>
+          <w:rFonts w:hint="cs"/>
+          <w:rtl/>
+        </w:rPr>
+        <w:t>בכללי הגזירה האלו:</w:t>
+      </w:r>
+    </w:p>
+    <w:p>
+      <w:pPr>
+        <w:pStyle w:val="ListParagraph"/>
+        <w:bidi/>
+      </w:pPr>
+      <w:r>
+        <w:rPr>
+          <w:noProof/>
+        </w:rPr>
+        <w:drawing>
+          <wp:inline distT="0" distB="0" distL="0" distR="0" wp14:anchorId="0DF089A8" wp14:editId="5FDDB431">
+            <wp:extent cx="2486025" cy="552450"/>
+            <wp:effectExtent l="0" t="0" r="9525" b="0"/>
+            <wp:docPr id="7" name="Picture 7"/>
+            <wp:cNvGraphicFramePr>
+              <a:graphicFrameLocks xmlns:a="http://schemas.openxmlformats.org/drawingml/2006/main" noChangeAspect="1"/>
+            </wp:cNvGraphicFramePr>
+            <a:graphic xmlns:a="http://schemas.openxmlformats.org/drawingml/2006/main">
+              <a:graphicData uri="http://schemas.openxmlformats.org/drawingml/2006/picture">
+                <pic:pic xmlns:pic="http://schemas.openxmlformats.org/drawingml/2006/picture">
+                  <pic:nvPicPr>
+                    <pic:cNvPr id="1" name=""/>
+                    <pic:cNvPicPr/>
+                  </pic:nvPicPr>
+                  <pic:blipFill>
+                    <a:blip r:embed="rId10"/>
+                    <a:stretch>
+                      <a:fillRect/>
+                    </a:stretch>
+                  </pic:blipFill>
+                  <pic:spPr>
+                    <a:xfrm>
+                      <a:off x="0" y="0"/>
+                      <a:ext cx="2486025" cy="552450"/>
+                    </a:xfrm>
+                    <a:prstGeom prst="rect">
+                      <a:avLst/>
+                    </a:prstGeom>
+                  </pic:spPr>
+                </pic:pic>
+              </a:graphicData>
+            </a:graphic>
+          </wp:inline>
+        </w:drawing>
+      </w:r>
+    </w:p>
+    <w:p>
+      <w:pPr>
+        <w:pStyle w:val="ListParagraph"/>
+        <w:bidi/>
+      </w:pPr>
+    </w:p>
+    <w:p>
+      <w:pPr>
+        <w:pStyle w:val="ListParagraph"/>
+        <w:bidi/>
+        <w:rPr>
+          <w:rtl/>
+        </w:rPr>
+      </w:pPr>
+    </w:p>
+    <w:p>
+      <w:pPr>
+        <w:pStyle w:val="ListParagraph"/>
+        <w:bidi/>
+        <w:rPr>
+          <w:rtl/>
+        </w:rPr>
+      </w:pPr>
+      <w:r>
+        <w:rPr>
+          <w:rFonts w:hint="cs"/>
+          <w:rtl/>
+        </w:rPr>
+        <w:t xml:space="preserve">יש </w:t>
+      </w:r>
+      <w:r>
+        <w:t>left factoring</w:t>
+      </w:r>
+      <w:r>
+        <w:rPr>
+          <w:rFonts w:hint="cs"/>
+          <w:rtl/>
+        </w:rPr>
+        <w:t xml:space="preserve"> משום ששני הכללים הבאים מתחילים ב: "}":</w:t>
+      </w:r>
+    </w:p>
+    <w:p>
+      <w:pPr>
+        <w:pStyle w:val="ListParagraph"/>
+        <w:bidi/>
+        <w:rPr>
+          <w:rtl/>
+        </w:rPr>
+      </w:pPr>
+    </w:p>
+    <w:p>
+      <w:pPr>
+        <w:pStyle w:val="ListParagraph"/>
+        <w:bidi/>
+        <w:rPr>
+          <w:rtl/>
+        </w:rPr>
+      </w:pPr>
+      <w:r>
+        <w:rPr>
+          <w:noProof/>
+        </w:rPr>
+        <w:drawing>
+          <wp:inline distT="0" distB="0" distL="0" distR="0" wp14:anchorId="5756A48D" wp14:editId="31F38C84">
+            <wp:extent cx="1476375" cy="476250"/>
+            <wp:effectExtent l="0" t="0" r="9525" b="0"/>
+            <wp:docPr id="8" name="Picture 8"/>
+            <wp:cNvGraphicFramePr>
+              <a:graphicFrameLocks xmlns:a="http://schemas.openxmlformats.org/drawingml/2006/main" noChangeAspect="1"/>
+            </wp:cNvGraphicFramePr>
+            <a:graphic xmlns:a="http://schemas.openxmlformats.org/drawingml/2006/main">
+              <a:graphicData uri="http://schemas.openxmlformats.org/drawingml/2006/picture">
+                <pic:pic xmlns:pic="http://schemas.openxmlformats.org/drawingml/2006/picture">
+                  <pic:nvPicPr>
+                    <pic:cNvPr id="1" name=""/>
+                    <pic:cNvPicPr/>
+                  </pic:nvPicPr>
+                  <pic:blipFill>
+                    <a:blip r:embed="rId11"/>
+                    <a:stretch>
+                      <a:fillRect/>
+                    </a:stretch>
+                  </pic:blipFill>
+                  <pic:spPr>
+                    <a:xfrm>
+                      <a:off x="0" y="0"/>
+                      <a:ext cx="1476375" cy="476250"/>
+                    </a:xfrm>
+                    <a:prstGeom prst="rect">
+                      <a:avLst/>
+                    </a:prstGeom>
+                  </pic:spPr>
+                </pic:pic>
+              </a:graphicData>
+            </a:graphic>
+          </wp:inline>
+        </w:drawing>
+      </w:r>
+    </w:p>
+    <w:p>
+      <w:pPr>
+        <w:pStyle w:val="ListParagraph"/>
+        <w:bidi/>
+        <w:rPr>
+          <w:rtl/>
+        </w:rPr>
+      </w:pPr>
+    </w:p>
+    <w:p>
+      <w:pPr>
+        <w:pStyle w:val="ListParagraph"/>
+        <w:bidi/>
+        <w:rPr>
+          <w:rtl/>
+        </w:rPr>
+      </w:pPr>
+      <w:r>
+        <w:rPr>
+          <w:rFonts w:hint="cs"/>
+          <w:rtl/>
+        </w:rPr>
+        <w:t>תיקנתי את זה ע"י החלפת הכללים הנ"ל בכללים הבאים:</w:t>
+      </w:r>
+    </w:p>
+    <w:p>
+      <w:pPr>
+        <w:pStyle w:val="ListParagraph"/>
+        <w:bidi/>
+        <w:rPr>
+          <w:rtl/>
+        </w:rPr>
+      </w:pPr>
+    </w:p>
+    <w:p>
+      <w:pPr>
+        <w:pStyle w:val="ListParagraph"/>
+        <w:bidi/>
+        <w:rPr>
+          <w:rtl/>
+        </w:rPr>
+      </w:pPr>
+      <w:r>
+        <w:rPr>
+          <w:noProof/>
+        </w:rPr>
+        <w:drawing>
+          <wp:inline distT="0" distB="0" distL="0" distR="0" wp14:anchorId="67626EE1" wp14:editId="4644A027">
+            <wp:extent cx="1228725" cy="485775"/>
+            <wp:effectExtent l="0" t="0" r="9525" b="9525"/>
+            <wp:docPr id="9" name="Picture 9"/>
+            <wp:cNvGraphicFramePr>
+              <a:graphicFrameLocks xmlns:a="http://schemas.openxmlformats.org/drawingml/2006/main" noChangeAspect="1"/>
+            </wp:cNvGraphicFramePr>
+            <a:graphic xmlns:a="http://schemas.openxmlformats.org/drawingml/2006/main">
+              <a:graphicData uri="http://schemas.openxmlformats.org/drawingml/2006/picture">
+                <pic:pic xmlns:pic="http://schemas.openxmlformats.org/drawingml/2006/picture">
+                  <pic:nvPicPr>
+                    <pic:cNvPr id="1" name=""/>
+                    <pic:cNvPicPr/>
+                  </pic:nvPicPr>
+                  <pic:blipFill>
+                    <a:blip r:embed="rId12"/>
+                    <a:stretch>
+                      <a:fillRect/>
+                    </a:stretch>
+                  </pic:blipFill>
+                  <pic:spPr>
+                    <a:xfrm>
+                      <a:off x="0" y="0"/>
+                      <a:ext cx="1228725" cy="485775"/>
+                    </a:xfrm>
+                    <a:prstGeom prst="rect">
+                      <a:avLst/>
+                    </a:prstGeom>
+                  </pic:spPr>
+                </pic:pic>
+              </a:graphicData>
+            </a:graphic>
+          </wp:inline>
+        </w:drawing>
+      </w:r>
+    </w:p>
+    <w:p>
+      <w:pPr>
+        <w:pStyle w:val="ListParagraph"/>
+        <w:bidi/>
+        <w:rPr>
+          <w:rtl/>
+        </w:rPr>
+      </w:pPr>
+    </w:p>
+    <w:p>
+      <w:pPr>
+        <w:pStyle w:val="ListParagraph"/>
+        <w:bidi/>
+        <w:rPr>
+          <w:rFonts w:hint="cs"/>
+        </w:rPr>
+      </w:pPr>
+    </w:p>
+    <w:p>
+      <w:pPr>
+        <w:bidi/>
         <w:rPr>
           <w:rFonts w:asciiTheme="minorBidi" w:hAnsiTheme="minorBidi"/>
           <w:sz w:val="23"/>
           <w:szCs w:val="23"/>
-        </w:rPr>
-        <w:t>{</w:t>
-      </w:r>
-      <w:r>
-        <w:rPr>
-          <w:rFonts w:asciiTheme="minorBidi" w:hAnsiTheme="minorBidi" w:hint="cs"/>
-          <w:sz w:val="23"/>
-          <w:szCs w:val="23"/>
-          <w:rtl/>
-        </w:rPr>
-        <w:t xml:space="preserve"> ומיד אחריו הטוקן </w:t>
-      </w:r>
-      <w:r>
-        <w:rPr>
-          <w:rFonts w:asciiTheme="minorBidi" w:hAnsiTheme="minorBidi"/>
-          <w:sz w:val="23"/>
-          <w:szCs w:val="23"/>
-        </w:rPr>
-        <w:t>int</w:t>
-      </w:r>
-      <w:r>
-        <w:rPr>
-          <w:rFonts w:asciiTheme="minorBidi" w:hAnsiTheme="minorBidi" w:hint="cs"/>
-          <w:sz w:val="23"/>
-          <w:szCs w:val="23"/>
-          <w:rtl/>
-        </w:rPr>
-        <w:t>, ולכן המילה לא בשפה.</w:t>
-      </w:r>
+          <w:rtl/>
+        </w:rPr>
+      </w:pPr>
     </w:p>
     <w:sectPr>
       <w:pgSz w:w="12240" w:h="15840"/>
@@ -4934,6 +6024,95 @@
 <file path=word/numbering.xml><?xml version="1.0" encoding="utf-8"?>
 <w:numbering xmlns:wpc="http://schemas.microsoft.com/office/word/2010/wordprocessingCanvas" xmlns:mc="http://schemas.openxmlformats.org/markup-compatibility/2006" xmlns:o="urn:schemas-microsoft-com:office:office" xmlns:r="http://schemas.openxmlformats.org/officeDocument/2006/relationships" xmlns:m="http://schemas.openxmlformats.org/officeDocument/2006/math" xmlns:v="urn:schemas-microsoft-com:vml" xmlns:wp14="http://schemas.microsoft.com/office/word/2010/wordprocessingDrawing" xmlns:wp="http://schemas.openxmlformats.org/drawingml/2006/wordprocessingDrawing" xmlns:w10="urn:schemas-microsoft-com:office:word" xmlns:w="http://schemas.openxmlformats.org/wordprocessingml/2006/main" xmlns:w14="http://schemas.microsoft.com/office/word/2010/wordml" xmlns:w15="http://schemas.microsoft.com/office/word/2012/wordml" xmlns:wpg="http://schemas.microsoft.com/office/word/2010/wordprocessingGroup" xmlns:wpi="http://schemas.microsoft.com/office/word/2010/wordprocessingInk" xmlns:wne="http://schemas.microsoft.com/office/word/2006/wordml" xmlns:wps="http://schemas.microsoft.com/office/word/2010/wordprocessingShape" mc:Ignorable="w14 w15 wp14">
   <w:abstractNum w:abstractNumId="0" w15:restartNumberingAfterBreak="0">
+    <w:nsid w:val="00F0245E"/>
+    <w:multiLevelType w:val="hybridMultilevel"/>
+    <w:tmpl w:val="AAAAAEEC"/>
+    <w:lvl w:ilvl="0" w:tplc="04090015">
+      <w:start w:val="1"/>
+      <w:numFmt w:val="upperLetter"/>
+      <w:lvlText w:val="%1."/>
+      <w:lvlJc w:val="left"/>
+      <w:pPr>
+        <w:ind w:left="720" w:hanging="360"/>
+      </w:pPr>
+      <w:rPr>
+        <w:rFonts w:hint="default"/>
+      </w:rPr>
+    </w:lvl>
+    <w:lvl w:ilvl="1" w:tplc="04090019" w:tentative="1">
+      <w:start w:val="1"/>
+      <w:numFmt w:val="lowerLetter"/>
+      <w:lvlText w:val="%2."/>
+      <w:lvlJc w:val="left"/>
+      <w:pPr>
+        <w:ind w:left="1440" w:hanging="360"/>
+      </w:pPr>
+    </w:lvl>
+    <w:lvl w:ilvl="2" w:tplc="0409001B" w:tentative="1">
+      <w:start w:val="1"/>
+      <w:numFmt w:val="lowerRoman"/>
+      <w:lvlText w:val="%3."/>
+      <w:lvlJc w:val="right"/>
+      <w:pPr>
+        <w:ind w:left="2160" w:hanging="180"/>
+      </w:pPr>
+    </w:lvl>
+    <w:lvl w:ilvl="3" w:tplc="0409000F" w:tentative="1">
+      <w:start w:val="1"/>
+      <w:numFmt w:val="decimal"/>
+      <w:lvlText w:val="%4."/>
+      <w:lvlJc w:val="left"/>
+      <w:pPr>
+        <w:ind w:left="2880" w:hanging="360"/>
+      </w:pPr>
+    </w:lvl>
+    <w:lvl w:ilvl="4" w:tplc="04090019" w:tentative="1">
+      <w:start w:val="1"/>
+      <w:numFmt w:val="lowerLetter"/>
+      <w:lvlText w:val="%5."/>
+      <w:lvlJc w:val="left"/>
+      <w:pPr>
+        <w:ind w:left="3600" w:hanging="360"/>
+      </w:pPr>
+    </w:lvl>
+    <w:lvl w:ilvl="5" w:tplc="0409001B" w:tentative="1">
+      <w:start w:val="1"/>
+      <w:numFmt w:val="lowerRoman"/>
+      <w:lvlText w:val="%6."/>
+      <w:lvlJc w:val="right"/>
+      <w:pPr>
+        <w:ind w:left="4320" w:hanging="180"/>
+      </w:pPr>
+    </w:lvl>
+    <w:lvl w:ilvl="6" w:tplc="0409000F" w:tentative="1">
+      <w:start w:val="1"/>
+      <w:numFmt w:val="decimal"/>
+      <w:lvlText w:val="%7."/>
+      <w:lvlJc w:val="left"/>
+      <w:pPr>
+        <w:ind w:left="5040" w:hanging="360"/>
+      </w:pPr>
+    </w:lvl>
+    <w:lvl w:ilvl="7" w:tplc="04090019" w:tentative="1">
+      <w:start w:val="1"/>
+      <w:numFmt w:val="lowerLetter"/>
+      <w:lvlText w:val="%8."/>
+      <w:lvlJc w:val="left"/>
+      <w:pPr>
+        <w:ind w:left="5760" w:hanging="360"/>
+      </w:pPr>
+    </w:lvl>
+    <w:lvl w:ilvl="8" w:tplc="0409001B" w:tentative="1">
+      <w:start w:val="1"/>
+      <w:numFmt w:val="lowerRoman"/>
+      <w:lvlText w:val="%9."/>
+      <w:lvlJc w:val="right"/>
+      <w:pPr>
+        <w:ind w:left="6480" w:hanging="180"/>
+      </w:pPr>
+    </w:lvl>
+  </w:abstractNum>
+  <w:abstractNum w:abstractNumId="1" w15:restartNumberingAfterBreak="0">
     <w:nsid w:val="2A0D6D8B"/>
     <w:multiLevelType w:val="hybridMultilevel"/>
     <w:tmpl w:val="8B0E19E8"/>
@@ -5046,8 +6225,127 @@
       </w:rPr>
     </w:lvl>
   </w:abstractNum>
+  <w:abstractNum w:abstractNumId="2" w15:restartNumberingAfterBreak="0">
+    <w:nsid w:val="48232A4A"/>
+    <w:multiLevelType w:val="hybridMultilevel"/>
+    <w:tmpl w:val="9702D460"/>
+    <w:lvl w:ilvl="0" w:tplc="7074AF24">
+      <w:start w:val="1"/>
+      <w:numFmt w:val="bullet"/>
+      <w:lvlText w:val=""/>
+      <w:lvlJc w:val="left"/>
+      <w:pPr>
+        <w:ind w:left="1080" w:hanging="360"/>
+      </w:pPr>
+      <w:rPr>
+        <w:rFonts w:ascii="Symbol" w:eastAsiaTheme="minorHAnsi" w:hAnsi="Symbol" w:cstheme="minorBidi" w:hint="default"/>
+      </w:rPr>
+    </w:lvl>
+    <w:lvl w:ilvl="1" w:tplc="04090003" w:tentative="1">
+      <w:start w:val="1"/>
+      <w:numFmt w:val="bullet"/>
+      <w:lvlText w:val="o"/>
+      <w:lvlJc w:val="left"/>
+      <w:pPr>
+        <w:ind w:left="1800" w:hanging="360"/>
+      </w:pPr>
+      <w:rPr>
+        <w:rFonts w:ascii="Courier New" w:hAnsi="Courier New" w:cs="Courier New" w:hint="default"/>
+      </w:rPr>
+    </w:lvl>
+    <w:lvl w:ilvl="2" w:tplc="04090005" w:tentative="1">
+      <w:start w:val="1"/>
+      <w:numFmt w:val="bullet"/>
+      <w:lvlText w:val=""/>
+      <w:lvlJc w:val="left"/>
+      <w:pPr>
+        <w:ind w:left="2520" w:hanging="360"/>
+      </w:pPr>
+      <w:rPr>
+        <w:rFonts w:ascii="Wingdings" w:hAnsi="Wingdings" w:hint="default"/>
+      </w:rPr>
+    </w:lvl>
+    <w:lvl w:ilvl="3" w:tplc="04090001" w:tentative="1">
+      <w:start w:val="1"/>
+      <w:numFmt w:val="bullet"/>
+      <w:lvlText w:val=""/>
+      <w:lvlJc w:val="left"/>
+      <w:pPr>
+        <w:ind w:left="3240" w:hanging="360"/>
+      </w:pPr>
+      <w:rPr>
+        <w:rFonts w:ascii="Symbol" w:hAnsi="Symbol" w:hint="default"/>
+      </w:rPr>
+    </w:lvl>
+    <w:lvl w:ilvl="4" w:tplc="04090003" w:tentative="1">
+      <w:start w:val="1"/>
+      <w:numFmt w:val="bullet"/>
+      <w:lvlText w:val="o"/>
+      <w:lvlJc w:val="left"/>
+      <w:pPr>
+        <w:ind w:left="3960" w:hanging="360"/>
+      </w:pPr>
+      <w:rPr>
+        <w:rFonts w:ascii="Courier New" w:hAnsi="Courier New" w:cs="Courier New" w:hint="default"/>
+      </w:rPr>
+    </w:lvl>
+    <w:lvl w:ilvl="5" w:tplc="04090005" w:tentative="1">
+      <w:start w:val="1"/>
+      <w:numFmt w:val="bullet"/>
+      <w:lvlText w:val=""/>
+      <w:lvlJc w:val="left"/>
+      <w:pPr>
+        <w:ind w:left="4680" w:hanging="360"/>
+      </w:pPr>
+      <w:rPr>
+        <w:rFonts w:ascii="Wingdings" w:hAnsi="Wingdings" w:hint="default"/>
+      </w:rPr>
+    </w:lvl>
+    <w:lvl w:ilvl="6" w:tplc="04090001" w:tentative="1">
+      <w:start w:val="1"/>
+      <w:numFmt w:val="bullet"/>
+      <w:lvlText w:val=""/>
+      <w:lvlJc w:val="left"/>
+      <w:pPr>
+        <w:ind w:left="5400" w:hanging="360"/>
+      </w:pPr>
+      <w:rPr>
+        <w:rFonts w:ascii="Symbol" w:hAnsi="Symbol" w:hint="default"/>
+      </w:rPr>
+    </w:lvl>
+    <w:lvl w:ilvl="7" w:tplc="04090003" w:tentative="1">
+      <w:start w:val="1"/>
+      <w:numFmt w:val="bullet"/>
+      <w:lvlText w:val="o"/>
+      <w:lvlJc w:val="left"/>
+      <w:pPr>
+        <w:ind w:left="6120" w:hanging="360"/>
+      </w:pPr>
+      <w:rPr>
+        <w:rFonts w:ascii="Courier New" w:hAnsi="Courier New" w:cs="Courier New" w:hint="default"/>
+      </w:rPr>
+    </w:lvl>
+    <w:lvl w:ilvl="8" w:tplc="04090005" w:tentative="1">
+      <w:start w:val="1"/>
+      <w:numFmt w:val="bullet"/>
+      <w:lvlText w:val=""/>
+      <w:lvlJc w:val="left"/>
+      <w:pPr>
+        <w:ind w:left="6840" w:hanging="360"/>
+      </w:pPr>
+      <w:rPr>
+        <w:rFonts w:ascii="Wingdings" w:hAnsi="Wingdings" w:hint="default"/>
+      </w:rPr>
+    </w:lvl>
+  </w:abstractNum>
   <w:num w:numId="1">
+    <w:abstractNumId w:val="1"/>
+  </w:num>
+  <w:num w:numId="2">
     <w:abstractNumId w:val="0"/>
+  </w:num>
+  <w:num w:numId="3">
+    <w:abstractNumId w:val="2"/>
   </w:num>
 </w:numbering>
 </file>
@@ -5442,17 +6740,17 @@
     <w:lsdException w:name="List Table 6 Colorful Accent 6" w:uiPriority="51"/>
     <w:lsdException w:name="List Table 7 Colorful Accent 6" w:uiPriority="52"/>
   </w:latentStyles>
-  <w:style w:type="paragraph" w:default="1" w:styleId="a">
+  <w:style w:type="paragraph" w:default="1" w:styleId="Normal">
     <w:name w:val="Normal"/>
     <w:qFormat/>
   </w:style>
-  <w:style w:type="character" w:default="1" w:styleId="a0">
+  <w:style w:type="character" w:default="1" w:styleId="DefaultParagraphFont">
     <w:name w:val="Default Paragraph Font"/>
     <w:uiPriority w:val="1"/>
     <w:semiHidden/>
     <w:unhideWhenUsed/>
   </w:style>
-  <w:style w:type="table" w:default="1" w:styleId="a1">
+  <w:style w:type="table" w:default="1" w:styleId="TableNormal">
     <w:name w:val="Normal Table"/>
     <w:uiPriority w:val="99"/>
     <w:semiHidden/>
@@ -5467,15 +6765,15 @@
       </w:tblCellMar>
     </w:tblPr>
   </w:style>
-  <w:style w:type="numbering" w:default="1" w:styleId="a2">
+  <w:style w:type="numbering" w:default="1" w:styleId="NoList">
     <w:name w:val="No List"/>
     <w:uiPriority w:val="99"/>
     <w:semiHidden/>
     <w:unhideWhenUsed/>
   </w:style>
-  <w:style w:type="paragraph" w:styleId="a3">
+  <w:style w:type="paragraph" w:styleId="ListParagraph">
     <w:name w:val="List Paragraph"/>
-    <w:basedOn w:val="a"/>
+    <w:basedOn w:val="Normal"/>
     <w:uiPriority w:val="34"/>
     <w:qFormat/>
     <w:rsid w:val="00C54A88"/>

</xml_diff>